<commit_message>
Updated SDP, removed OCD's
</commit_message>
<xml_diff>
--- a/documents/SDP.docx
+++ b/documents/SDP.docx
@@ -2290,16 +2290,30 @@
               </w:rPr>
               <w:t xml:space="preserve"> and all the pieces of the software development project will be available at </w:t>
             </w:r>
-            <w:hyperlink r:id="rId8">
-              <w:r>
-                <w:rPr>
-                  <w:rStyle w:val="InternetLink"/>
-                  <w:rFonts w:ascii="Arial" w:eastAsia="Arial" w:hAnsi="Arial" w:cs="Arial"/>
-                  <w:spacing w:val="12"/>
-                </w:rPr>
-                <w:t>https://github.com/Joho95/Polygons-Project</w:t>
-              </w:r>
-            </w:hyperlink>
+            <w:r>
+              <w:rPr>
+                <w:rStyle w:val="InternetLink"/>
+                <w:rFonts w:ascii="Arial" w:eastAsia="Arial" w:hAnsi="Arial" w:cs="Arial"/>
+                <w:spacing w:val="12"/>
+              </w:rPr>
+              <w:t>https://github.com/</w:t>
+            </w:r>
+            <w:r>
+              <w:rPr>
+                <w:rStyle w:val="InternetLink"/>
+                <w:rFonts w:ascii="Arial" w:eastAsia="Arial" w:hAnsi="Arial" w:cs="Arial"/>
+                <w:spacing w:val="12"/>
+              </w:rPr>
+              <w:t xml:space="preserve"> Kirkas1</w:t>
+            </w:r>
+            <w:r>
+              <w:rPr>
+                <w:rStyle w:val="InternetLink"/>
+                <w:rFonts w:ascii="Arial" w:eastAsia="Arial" w:hAnsi="Arial" w:cs="Arial"/>
+                <w:spacing w:val="12"/>
+              </w:rPr>
+              <w:t>/polygons</w:t>
+            </w:r>
             <w:r>
               <w:rPr>
                 <w:rFonts w:ascii="Arial" w:eastAsia="Arial" w:hAnsi="Arial" w:cs="Arial"/>
@@ -3026,7 +3040,7 @@
               </w:rPr>
               <w:t xml:space="preserve">simply modifies the existing website code base at </w:t>
             </w:r>
-            <w:hyperlink r:id="rId9">
+            <w:hyperlink r:id="rId8">
               <w:r>
                 <w:rPr>
                   <w:rStyle w:val="InternetLink"/>
@@ -4603,6 +4617,223 @@
         </w:rPr>
         <w:t xml:space="preserve">   The system and software shall consist of a modified code base from </w:t>
       </w:r>
+      <w:hyperlink r:id="rId9">
+        <w:r>
+          <w:rPr>
+            <w:rStyle w:val="InternetLink"/>
+            <w:rFonts w:ascii="Arial" w:eastAsia="Arial" w:hAnsi="Arial" w:cs="Arial"/>
+          </w:rPr>
+          <w:t>https://github.com/ncase/polygons</w:t>
+        </w:r>
+      </w:hyperlink>
+      <w:r>
+        <w:rPr>
+          <w:rFonts w:ascii="Arial" w:eastAsia="Arial" w:hAnsi="Arial" w:cs="Arial"/>
+        </w:rPr>
+        <w:t xml:space="preserve">, as well as the documentation, use cases, and other software articles encasing the project in the following repository: </w:t>
+      </w:r>
+      <w:r>
+        <w:rPr>
+          <w:rStyle w:val="InternetLink"/>
+          <w:rFonts w:ascii="Arial" w:eastAsia="Arial" w:hAnsi="Arial" w:cs="Arial"/>
+          <w:spacing w:val="12"/>
+        </w:rPr>
+        <w:t>https://github.com/Kirkas1</w:t>
+      </w:r>
+      <w:r>
+        <w:rPr>
+          <w:rStyle w:val="InternetLink"/>
+          <w:rFonts w:ascii="Arial" w:eastAsia="Arial" w:hAnsi="Arial" w:cs="Arial"/>
+          <w:spacing w:val="12"/>
+        </w:rPr>
+        <w:t>/polygons</w:t>
+      </w:r>
+      <w:r>
+        <w:rPr>
+          <w:rFonts w:ascii="Arial" w:eastAsia="Arial" w:hAnsi="Arial" w:cs="Arial"/>
+        </w:rPr>
+        <w:t xml:space="preserve">. This software is based from </w:t>
+      </w:r>
+      <w:proofErr w:type="gramStart"/>
+      <w:r>
+        <w:rPr>
+          <w:rFonts w:ascii="Arial" w:eastAsia="Arial" w:hAnsi="Arial" w:cs="Arial"/>
+        </w:rPr>
+        <w:t>Vi</w:t>
+      </w:r>
+      <w:proofErr w:type="gramEnd"/>
+      <w:r>
+        <w:rPr>
+          <w:rFonts w:ascii="Arial" w:eastAsia="Arial" w:hAnsi="Arial" w:cs="Arial"/>
+        </w:rPr>
+        <w:t xml:space="preserve"> Hart and Nicky Case’s </w:t>
+      </w:r>
+      <w:r>
+        <w:rPr>
+          <w:rFonts w:ascii="Arial" w:eastAsia="Arial" w:hAnsi="Arial" w:cs="Arial"/>
+          <w:i/>
+          <w:spacing w:val="12"/>
+        </w:rPr>
+        <w:t xml:space="preserve">The Parable of the Pentagons: </w:t>
+      </w:r>
+      <w:proofErr w:type="spellStart"/>
+      <w:r>
+        <w:rPr>
+          <w:rFonts w:ascii="Arial" w:eastAsia="Arial" w:hAnsi="Arial" w:cs="Arial"/>
+          <w:i/>
+          <w:spacing w:val="12"/>
+        </w:rPr>
+        <w:t>Micromotives</w:t>
+      </w:r>
+      <w:proofErr w:type="spellEnd"/>
+      <w:r>
+        <w:rPr>
+          <w:rFonts w:ascii="Arial" w:eastAsia="Arial" w:hAnsi="Arial" w:cs="Arial"/>
+          <w:i/>
+          <w:spacing w:val="12"/>
+        </w:rPr>
+        <w:t xml:space="preserve"> and </w:t>
+      </w:r>
+      <w:proofErr w:type="spellStart"/>
+      <w:r>
+        <w:rPr>
+          <w:rFonts w:ascii="Arial" w:eastAsia="Arial" w:hAnsi="Arial" w:cs="Arial"/>
+          <w:i/>
+          <w:spacing w:val="12"/>
+        </w:rPr>
+        <w:t>Macrobehaviour</w:t>
+      </w:r>
+      <w:proofErr w:type="spellEnd"/>
+      <w:r>
+        <w:rPr>
+          <w:rFonts w:ascii="Arial" w:eastAsia="Arial" w:hAnsi="Arial" w:cs="Arial"/>
+          <w:spacing w:val="12"/>
+        </w:rPr>
+        <w:t xml:space="preserve">, and has adaptations that the customer and the developer team have previously discussed (later detailed). The presented product will be an HTML page that will be functional in Internet Explorer, </w:t>
+      </w:r>
+      <w:proofErr w:type="spellStart"/>
+      <w:r>
+        <w:rPr>
+          <w:rFonts w:ascii="Arial" w:eastAsia="Arial" w:hAnsi="Arial" w:cs="Arial"/>
+          <w:spacing w:val="12"/>
+        </w:rPr>
+        <w:t>FireFox</w:t>
+      </w:r>
+      <w:proofErr w:type="spellEnd"/>
+      <w:r>
+        <w:rPr>
+          <w:rFonts w:ascii="Arial" w:eastAsia="Arial" w:hAnsi="Arial" w:cs="Arial"/>
+          <w:spacing w:val="12"/>
+        </w:rPr>
+        <w:t xml:space="preserve">, and Google Chrome. All releases and versions shall be noted in the </w:t>
+      </w:r>
+      <w:proofErr w:type="spellStart"/>
+      <w:r>
+        <w:rPr>
+          <w:rFonts w:ascii="Arial" w:eastAsia="Arial" w:hAnsi="Arial" w:cs="Arial"/>
+          <w:spacing w:val="12"/>
+        </w:rPr>
+        <w:t>Github</w:t>
+      </w:r>
+      <w:proofErr w:type="spellEnd"/>
+      <w:r>
+        <w:rPr>
+          <w:rFonts w:ascii="Arial" w:eastAsia="Arial" w:hAnsi="Arial" w:cs="Arial"/>
+          <w:spacing w:val="12"/>
+        </w:rPr>
+        <w:t xml:space="preserve"> repository as they procure.</w:t>
+      </w:r>
+    </w:p>
+    <w:p>
+      <w:pPr>
+        <w:spacing w:line="244" w:lineRule="auto"/>
+        <w:ind w:left="120" w:right="82"/>
+        <w:jc w:val="both"/>
+        <w:rPr>
+          <w:rFonts w:ascii="Arial" w:eastAsia="Arial" w:hAnsi="Arial" w:cs="Arial"/>
+        </w:rPr>
+      </w:pPr>
+    </w:p>
+    <w:p>
+      <w:pPr>
+        <w:tabs>
+          <w:tab w:val="left" w:pos="840"/>
+        </w:tabs>
+        <w:spacing w:line="244" w:lineRule="auto"/>
+        <w:ind w:left="120" w:right="81"/>
+        <w:jc w:val="both"/>
+      </w:pPr>
+      <w:r>
+        <w:rPr>
+          <w:rFonts w:ascii="Arial" w:eastAsia="Arial" w:hAnsi="Arial" w:cs="Arial"/>
+          <w:b/>
+          <w:bCs/>
+        </w:rPr>
+        <w:t xml:space="preserve">1.2 </w:t>
+      </w:r>
+      <w:r>
+        <w:rPr>
+          <w:rFonts w:ascii="Arial" w:eastAsia="Arial" w:hAnsi="Arial" w:cs="Arial"/>
+          <w:b/>
+          <w:bCs/>
+        </w:rPr>
+        <w:tab/>
+      </w:r>
+      <w:r>
+        <w:rPr>
+          <w:rFonts w:ascii="Arial" w:eastAsia="Arial" w:hAnsi="Arial" w:cs="Arial"/>
+          <w:b/>
+          <w:bCs/>
+          <w:u w:val="single" w:color="000000"/>
+        </w:rPr>
+        <w:t>System</w:t>
+      </w:r>
+      <w:r>
+        <w:rPr>
+          <w:rFonts w:ascii="Arial" w:eastAsia="Arial" w:hAnsi="Arial" w:cs="Arial"/>
+          <w:b/>
+          <w:bCs/>
+          <w:spacing w:val="17"/>
+          <w:u w:val="single" w:color="000000"/>
+        </w:rPr>
+        <w:t xml:space="preserve"> </w:t>
+      </w:r>
+      <w:r>
+        <w:rPr>
+          <w:rFonts w:ascii="Arial" w:eastAsia="Arial" w:hAnsi="Arial" w:cs="Arial"/>
+          <w:b/>
+          <w:bCs/>
+          <w:u w:val="single" w:color="000000"/>
+        </w:rPr>
+        <w:t>overview</w:t>
+      </w:r>
+      <w:r>
+        <w:rPr>
+          <w:rFonts w:ascii="Arial" w:eastAsia="Arial" w:hAnsi="Arial" w:cs="Arial"/>
+          <w:b/>
+          <w:bCs/>
+        </w:rPr>
+        <w:t>.</w:t>
+      </w:r>
+      <w:r>
+        <w:rPr>
+          <w:rFonts w:ascii="Arial" w:eastAsia="Arial" w:hAnsi="Arial" w:cs="Arial"/>
+        </w:rPr>
+        <w:t xml:space="preserve"> </w:t>
+      </w:r>
+      <w:r>
+        <w:rPr>
+          <w:rFonts w:ascii="Arial" w:eastAsia="Arial" w:hAnsi="Arial" w:cs="Arial"/>
+          <w:spacing w:val="33"/>
+        </w:rPr>
+        <w:t xml:space="preserve"> </w:t>
+      </w:r>
+      <w:r>
+        <w:rPr>
+          <w:rFonts w:ascii="Arial" w:eastAsia="Arial" w:hAnsi="Arial" w:cs="Arial"/>
+        </w:rPr>
+        <w:t xml:space="preserve">The system and software are to be used for the interests of the customer (Russ Cain) who has stated that he would like a functioning game based off the original “Parable of the Pentagons” site. The following alterations need to be addressed in the software as required by the customer: implementation of a red circle along with the other pentagons, new algorithms to sort the polygons to supplement the one already in place (detailed later), and radio buttons for each algorithm for the user to select the one to be used. The history of the software before this current project is documented at </w:t>
+      </w:r>
       <w:hyperlink r:id="rId10">
         <w:r>
           <w:rPr>
@@ -4616,127 +4847,42 @@
         <w:rPr>
           <w:rFonts w:ascii="Arial" w:eastAsia="Arial" w:hAnsi="Arial" w:cs="Arial"/>
         </w:rPr>
-        <w:t xml:space="preserve">, as well as the documentation, use cases, and other software articles encasing the project in the following repository: </w:t>
-      </w:r>
-      <w:r>
-        <w:rPr>
-          <w:rStyle w:val="InternetLink"/>
+        <w:t xml:space="preserve">, which is an open source repository. The current stakeholders of the system and software include the customer Russ Cain and Professor </w:t>
+      </w:r>
+      <w:proofErr w:type="spellStart"/>
+      <w:r>
+        <w:rPr>
           <w:rFonts w:ascii="Arial" w:eastAsia="Arial" w:hAnsi="Arial" w:cs="Arial"/>
-          <w:spacing w:val="12"/>
-        </w:rPr>
-        <w:t>https://github.com/Kirkas1</w:t>
-      </w:r>
-      <w:r>
-        <w:rPr>
-          <w:rStyle w:val="InternetLink"/>
+        </w:rPr>
+        <w:t>Birrane</w:t>
+      </w:r>
+      <w:proofErr w:type="spellEnd"/>
+      <w:r>
+        <w:rPr>
           <w:rFonts w:ascii="Arial" w:eastAsia="Arial" w:hAnsi="Arial" w:cs="Arial"/>
-          <w:spacing w:val="12"/>
-        </w:rPr>
-        <w:t>/polygons</w:t>
-      </w:r>
+        </w:rPr>
+        <w:t xml:space="preserve"> and the developers will include CMSC 447 Group 5 (Joseph Peterson, Ian Kirk, Brooke Washington, Christopher Vaughn, and James Hastings). The operating site will include </w:t>
+      </w:r>
+      <w:proofErr w:type="spellStart"/>
       <w:r>
         <w:rPr>
           <w:rFonts w:ascii="Arial" w:eastAsia="Arial" w:hAnsi="Arial" w:cs="Arial"/>
         </w:rPr>
-        <w:t xml:space="preserve">. This software is based from </w:t>
-      </w:r>
-      <w:proofErr w:type="gramStart"/>
+        <w:t>Github</w:t>
+      </w:r>
+      <w:proofErr w:type="spellEnd"/>
       <w:r>
         <w:rPr>
           <w:rFonts w:ascii="Arial" w:eastAsia="Arial" w:hAnsi="Arial" w:cs="Arial"/>
         </w:rPr>
-        <w:t>Vi</w:t>
-      </w:r>
-      <w:proofErr w:type="gramEnd"/>
-      <w:r>
-        <w:rPr>
-          <w:rFonts w:ascii="Arial" w:eastAsia="Arial" w:hAnsi="Arial" w:cs="Arial"/>
-        </w:rPr>
-        <w:t xml:space="preserve"> Hart and Nicky Case’s </w:t>
-      </w:r>
-      <w:r>
-        <w:rPr>
-          <w:rFonts w:ascii="Arial" w:eastAsia="Arial" w:hAnsi="Arial" w:cs="Arial"/>
-          <w:i/>
-          <w:spacing w:val="12"/>
-        </w:rPr>
-        <w:t xml:space="preserve">The Parable of the Pentagons: </w:t>
-      </w:r>
-      <w:proofErr w:type="spellStart"/>
-      <w:r>
-        <w:rPr>
-          <w:rFonts w:ascii="Arial" w:eastAsia="Arial" w:hAnsi="Arial" w:cs="Arial"/>
-          <w:i/>
-          <w:spacing w:val="12"/>
-        </w:rPr>
-        <w:t>Micromotives</w:t>
-      </w:r>
-      <w:proofErr w:type="spellEnd"/>
-      <w:r>
-        <w:rPr>
-          <w:rFonts w:ascii="Arial" w:eastAsia="Arial" w:hAnsi="Arial" w:cs="Arial"/>
-          <w:i/>
-          <w:spacing w:val="12"/>
-        </w:rPr>
-        <w:t xml:space="preserve"> and </w:t>
-      </w:r>
-      <w:proofErr w:type="spellStart"/>
-      <w:r>
-        <w:rPr>
-          <w:rFonts w:ascii="Arial" w:eastAsia="Arial" w:hAnsi="Arial" w:cs="Arial"/>
-          <w:i/>
-          <w:spacing w:val="12"/>
-        </w:rPr>
-        <w:t>Macrobehaviour</w:t>
-      </w:r>
-      <w:proofErr w:type="spellEnd"/>
-      <w:r>
-        <w:rPr>
-          <w:rFonts w:ascii="Arial" w:eastAsia="Arial" w:hAnsi="Arial" w:cs="Arial"/>
-          <w:spacing w:val="12"/>
-        </w:rPr>
-        <w:t xml:space="preserve">, and has adaptations that the customer and the developer team have previously discussed (later detailed). The presented product will be an HTML page that will be functional in Internet Explorer, </w:t>
-      </w:r>
-      <w:proofErr w:type="spellStart"/>
-      <w:r>
-        <w:rPr>
-          <w:rFonts w:ascii="Arial" w:eastAsia="Arial" w:hAnsi="Arial" w:cs="Arial"/>
-          <w:spacing w:val="12"/>
-        </w:rPr>
-        <w:t>FireFox</w:t>
-      </w:r>
-      <w:proofErr w:type="spellEnd"/>
-      <w:r>
-        <w:rPr>
-          <w:rFonts w:ascii="Arial" w:eastAsia="Arial" w:hAnsi="Arial" w:cs="Arial"/>
-          <w:spacing w:val="12"/>
-        </w:rPr>
-        <w:t xml:space="preserve">, and Google Chrome. All releases and versions shall be noted in the </w:t>
-      </w:r>
-      <w:proofErr w:type="spellStart"/>
-      <w:r>
-        <w:rPr>
-          <w:rFonts w:ascii="Arial" w:eastAsia="Arial" w:hAnsi="Arial" w:cs="Arial"/>
-          <w:spacing w:val="12"/>
-        </w:rPr>
-        <w:t>Github</w:t>
-      </w:r>
-      <w:proofErr w:type="spellEnd"/>
-      <w:r>
-        <w:rPr>
-          <w:rFonts w:ascii="Arial" w:eastAsia="Arial" w:hAnsi="Arial" w:cs="Arial"/>
-          <w:spacing w:val="12"/>
-        </w:rPr>
-        <w:t xml:space="preserve"> repository as they procure.</w:t>
-      </w:r>
-    </w:p>
-    <w:p>
-      <w:pPr>
-        <w:spacing w:line="244" w:lineRule="auto"/>
-        <w:ind w:left="120" w:right="82"/>
-        <w:jc w:val="both"/>
-        <w:rPr>
-          <w:rFonts w:ascii="Arial" w:eastAsia="Arial" w:hAnsi="Arial" w:cs="Arial"/>
+        <w:t xml:space="preserve"> and the final HTML page which is open source to the public. </w:t>
+      </w:r>
+    </w:p>
+    <w:p>
+      <w:pPr>
+        <w:spacing w:before="19" w:line="240" w:lineRule="exact"/>
+        <w:rPr>
+          <w:rFonts w:ascii="Arial" w:hAnsi="Arial"/>
         </w:rPr>
       </w:pPr>
     </w:p>
@@ -4748,6 +4894,9 @@
         <w:spacing w:line="244" w:lineRule="auto"/>
         <w:ind w:left="120" w:right="81"/>
         <w:jc w:val="both"/>
+        <w:rPr>
+          <w:rFonts w:ascii="Arial" w:hAnsi="Arial"/>
+        </w:rPr>
       </w:pPr>
       <w:r>
         <w:rPr>
@@ -4755,7 +4904,7 @@
           <w:b/>
           <w:bCs/>
         </w:rPr>
-        <w:t xml:space="preserve">1.2 </w:t>
+        <w:t>1.3</w:t>
       </w:r>
       <w:r>
         <w:rPr>
@@ -4772,7 +4921,7 @@
           <w:bCs/>
           <w:u w:val="single" w:color="000000"/>
         </w:rPr>
-        <w:t>System</w:t>
+        <w:t>Document</w:t>
       </w:r>
       <w:r>
         <w:rPr>
@@ -4799,28 +4948,152 @@
           <w:b/>
           <w:bCs/>
         </w:rPr>
+        <w:t xml:space="preserve">. </w:t>
+      </w:r>
+      <w:r>
+        <w:rPr>
+          <w:rFonts w:ascii="Arial" w:eastAsia="Arial" w:hAnsi="Arial" w:cs="Arial"/>
+          <w:spacing w:val="34"/>
+        </w:rPr>
+        <w:t xml:space="preserve"> </w:t>
+      </w:r>
+      <w:r>
+        <w:rPr>
+          <w:rFonts w:ascii="Arial" w:eastAsia="Arial" w:hAnsi="Arial" w:cs="Arial"/>
+        </w:rPr>
+        <w:t xml:space="preserve">This SDP shall address all the logistical, design, schedule, and software aspects critical to the completion of the project. The goal of such documentation is to explicitly dictate a plan of action to carry out Russ Cain and Professor </w:t>
+      </w:r>
+      <w:proofErr w:type="spellStart"/>
+      <w:r>
+        <w:rPr>
+          <w:rFonts w:ascii="Arial" w:eastAsia="Arial" w:hAnsi="Arial" w:cs="Arial"/>
+        </w:rPr>
+        <w:t>Birrane’s</w:t>
+      </w:r>
+      <w:proofErr w:type="spellEnd"/>
+      <w:r>
+        <w:rPr>
+          <w:rFonts w:ascii="Arial" w:eastAsia="Arial" w:hAnsi="Arial" w:cs="Arial"/>
+        </w:rPr>
+        <w:t xml:space="preserve"> requirements for the “Polygon game” and the rest of the project criteria. The project shall explicitly give access to its developers and stakeholders via an open source repository, which does mean that anyone can see the project (although its access will not be distributed directly to the public). The use of the system and software is not for commercial use and will not be privatized.</w:t>
+      </w:r>
+    </w:p>
+    <w:p>
+      <w:pPr>
+        <w:tabs>
+          <w:tab w:val="left" w:pos="840"/>
+        </w:tabs>
+        <w:spacing w:line="244" w:lineRule="auto"/>
+        <w:ind w:left="120" w:right="81"/>
+        <w:jc w:val="both"/>
+        <w:rPr>
+          <w:rFonts w:ascii="Arial" w:eastAsia="Arial" w:hAnsi="Arial" w:cs="Arial"/>
+          <w:b/>
+          <w:bCs/>
+        </w:rPr>
+      </w:pPr>
+    </w:p>
+    <w:p>
+      <w:pPr>
+        <w:tabs>
+          <w:tab w:val="left" w:pos="840"/>
+        </w:tabs>
+        <w:spacing w:line="244" w:lineRule="auto"/>
+        <w:ind w:right="81"/>
+        <w:jc w:val="both"/>
+        <w:rPr>
+          <w:rFonts w:ascii="Arial" w:hAnsi="Arial"/>
+        </w:rPr>
+      </w:pPr>
+      <w:r>
+        <w:rPr>
+          <w:rFonts w:ascii="Arial" w:hAnsi="Arial"/>
+          <w:b/>
+          <w:bCs/>
+        </w:rPr>
+        <w:t>2</w:t>
+      </w:r>
+      <w:r>
+        <w:rPr>
+          <w:rFonts w:ascii="Arial" w:hAnsi="Arial"/>
+          <w:b/>
+          <w:bCs/>
+        </w:rPr>
+        <w:tab/>
+      </w:r>
+      <w:r>
+        <w:rPr>
+          <w:rFonts w:ascii="Arial" w:hAnsi="Arial"/>
+          <w:b/>
+          <w:bCs/>
+          <w:u w:val="single"/>
+        </w:rPr>
+        <w:t>Referenced Documents</w:t>
+      </w:r>
+      <w:r>
+        <w:rPr>
+          <w:rFonts w:ascii="Arial" w:hAnsi="Arial"/>
+          <w:b/>
+          <w:bCs/>
+        </w:rPr>
         <w:t>.</w:t>
       </w:r>
+    </w:p>
+    <w:p>
+      <w:pPr>
+        <w:numPr>
+          <w:ilvl w:val="0"/>
+          <w:numId w:val="3"/>
+        </w:numPr>
+      </w:pPr>
+      <w:r>
+        <w:rPr>
+          <w:rFonts w:ascii="Arial" w:hAnsi="Arial"/>
+        </w:rPr>
+        <w:t xml:space="preserve">Parable of Polygons, Revised Apr 18, 2015, </w:t>
+      </w:r>
+      <w:hyperlink r:id="rId11">
+        <w:r>
+          <w:rPr>
+            <w:rStyle w:val="InternetLink"/>
+            <w:rFonts w:ascii="Arial" w:hAnsi="Arial"/>
+          </w:rPr>
+          <w:t>http://ncase.me/polygons/</w:t>
+        </w:r>
+      </w:hyperlink>
+      <w:r>
+        <w:rPr>
+          <w:rFonts w:ascii="Arial" w:hAnsi="Arial"/>
+        </w:rPr>
+        <w:t xml:space="preserve">, Vi Hart and Nicky Case </w:t>
+      </w:r>
+    </w:p>
+    <w:p>
+      <w:pPr>
+        <w:numPr>
+          <w:ilvl w:val="0"/>
+          <w:numId w:val="3"/>
+        </w:numPr>
+      </w:pPr>
       <w:r>
         <w:rPr>
           <w:rFonts w:ascii="Arial" w:eastAsia="Arial" w:hAnsi="Arial" w:cs="Arial"/>
         </w:rPr>
+        <w:t xml:space="preserve">Parable of Polygons Source Code, Revised Oct </w:t>
+      </w:r>
+      <w:r>
+        <w:rPr>
+          <w:rFonts w:ascii="Arial" w:eastAsia="Arial" w:hAnsi="Arial" w:cs="Arial"/>
+        </w:rPr>
         <w:t xml:space="preserve"> </w:t>
       </w:r>
       <w:r>
         <w:rPr>
           <w:rFonts w:ascii="Arial" w:eastAsia="Arial" w:hAnsi="Arial" w:cs="Arial"/>
-          <w:spacing w:val="33"/>
-        </w:rPr>
-        <w:t xml:space="preserve"> </w:t>
-      </w:r>
-      <w:r>
-        <w:rPr>
-          <w:rFonts w:ascii="Arial" w:eastAsia="Arial" w:hAnsi="Arial" w:cs="Arial"/>
-        </w:rPr>
-        <w:t xml:space="preserve">The system and software are to be used for the interests of the customer (Russ Cain) who has stated that he would like a functioning game based off the original “Parable of the Pentagons” site. The following alterations need to be addressed in the software as required by the customer: implementation of a red circle along with the other pentagons, new algorithms to sort the polygons to supplement the one already in place (detailed later), and radio buttons for each algorithm for the user to select the one to be used. The history of the software before this current project is documented at </w:t>
-      </w:r>
-      <w:hyperlink r:id="rId11">
+        </w:rPr>
+        <w:t xml:space="preserve">25, 2015, </w:t>
+      </w:r>
+      <w:hyperlink r:id="rId12">
         <w:r>
           <w:rPr>
             <w:rStyle w:val="InternetLink"/>
@@ -4833,196 +5106,7 @@
         <w:rPr>
           <w:rFonts w:ascii="Arial" w:eastAsia="Arial" w:hAnsi="Arial" w:cs="Arial"/>
         </w:rPr>
-        <w:t xml:space="preserve">, which is an open source repository. The current stakeholders of the system and software include the customer Russ Cain and Professor </w:t>
-      </w:r>
-      <w:proofErr w:type="spellStart"/>
-      <w:r>
-        <w:rPr>
-          <w:rFonts w:ascii="Arial" w:eastAsia="Arial" w:hAnsi="Arial" w:cs="Arial"/>
-        </w:rPr>
-        <w:t>Birrane</w:t>
-      </w:r>
-      <w:proofErr w:type="spellEnd"/>
-      <w:r>
-        <w:rPr>
-          <w:rFonts w:ascii="Arial" w:eastAsia="Arial" w:hAnsi="Arial" w:cs="Arial"/>
-        </w:rPr>
-        <w:t xml:space="preserve"> and the developers will include CMSC 447 Group 5 (Joseph Peterson, Ian Kirk, Brooke Washington, Christopher Vaughn, and James Hastings). The operating site will include </w:t>
-      </w:r>
-      <w:proofErr w:type="spellStart"/>
-      <w:r>
-        <w:rPr>
-          <w:rFonts w:ascii="Arial" w:eastAsia="Arial" w:hAnsi="Arial" w:cs="Arial"/>
-        </w:rPr>
-        <w:t>Github</w:t>
-      </w:r>
-      <w:proofErr w:type="spellEnd"/>
-      <w:r>
-        <w:rPr>
-          <w:rFonts w:ascii="Arial" w:eastAsia="Arial" w:hAnsi="Arial" w:cs="Arial"/>
-        </w:rPr>
-        <w:t xml:space="preserve"> and the final HTML page which is open source to the public. </w:t>
-      </w:r>
-    </w:p>
-    <w:p>
-      <w:pPr>
-        <w:spacing w:before="19" w:line="240" w:lineRule="exact"/>
-        <w:rPr>
-          <w:rFonts w:ascii="Arial" w:hAnsi="Arial"/>
-        </w:rPr>
-      </w:pPr>
-    </w:p>
-    <w:p>
-      <w:pPr>
-        <w:tabs>
-          <w:tab w:val="left" w:pos="840"/>
-        </w:tabs>
-        <w:spacing w:line="244" w:lineRule="auto"/>
-        <w:ind w:left="120" w:right="81"/>
-        <w:jc w:val="both"/>
-        <w:rPr>
-          <w:rFonts w:ascii="Arial" w:hAnsi="Arial"/>
-        </w:rPr>
-      </w:pPr>
-      <w:r>
-        <w:rPr>
-          <w:rFonts w:ascii="Arial" w:eastAsia="Arial" w:hAnsi="Arial" w:cs="Arial"/>
-          <w:b/>
-          <w:bCs/>
-        </w:rPr>
-        <w:t>1.3</w:t>
-      </w:r>
-      <w:r>
-        <w:rPr>
-          <w:rFonts w:ascii="Arial" w:eastAsia="Arial" w:hAnsi="Arial" w:cs="Arial"/>
-          <w:b/>
-          <w:bCs/>
-        </w:rPr>
-        <w:tab/>
-      </w:r>
-      <w:r>
-        <w:rPr>
-          <w:rFonts w:ascii="Arial" w:eastAsia="Arial" w:hAnsi="Arial" w:cs="Arial"/>
-          <w:b/>
-          <w:bCs/>
-          <w:u w:val="single" w:color="000000"/>
-        </w:rPr>
-        <w:t>Document</w:t>
-      </w:r>
-      <w:r>
-        <w:rPr>
-          <w:rFonts w:ascii="Arial" w:eastAsia="Arial" w:hAnsi="Arial" w:cs="Arial"/>
-          <w:b/>
-          <w:bCs/>
-          <w:spacing w:val="17"/>
-          <w:u w:val="single" w:color="000000"/>
-        </w:rPr>
-        <w:t xml:space="preserve"> </w:t>
-      </w:r>
-      <w:r>
-        <w:rPr>
-          <w:rFonts w:ascii="Arial" w:eastAsia="Arial" w:hAnsi="Arial" w:cs="Arial"/>
-          <w:b/>
-          <w:bCs/>
-          <w:u w:val="single" w:color="000000"/>
-        </w:rPr>
-        <w:t>overview</w:t>
-      </w:r>
-      <w:r>
-        <w:rPr>
-          <w:rFonts w:ascii="Arial" w:eastAsia="Arial" w:hAnsi="Arial" w:cs="Arial"/>
-          <w:b/>
-          <w:bCs/>
-        </w:rPr>
-        <w:t xml:space="preserve">. </w:t>
-      </w:r>
-      <w:r>
-        <w:rPr>
-          <w:rFonts w:ascii="Arial" w:eastAsia="Arial" w:hAnsi="Arial" w:cs="Arial"/>
-          <w:spacing w:val="34"/>
-        </w:rPr>
-        <w:t xml:space="preserve"> </w:t>
-      </w:r>
-      <w:r>
-        <w:rPr>
-          <w:rFonts w:ascii="Arial" w:eastAsia="Arial" w:hAnsi="Arial" w:cs="Arial"/>
-        </w:rPr>
-        <w:t xml:space="preserve">This SDP shall address all the logistical, design, schedule, and software aspects critical to the completion of the project. The goal of such documentation is to explicitly dictate a plan of action to carry out Russ Cain and Professor </w:t>
-      </w:r>
-      <w:proofErr w:type="spellStart"/>
-      <w:r>
-        <w:rPr>
-          <w:rFonts w:ascii="Arial" w:eastAsia="Arial" w:hAnsi="Arial" w:cs="Arial"/>
-        </w:rPr>
-        <w:t>Birrane’s</w:t>
-      </w:r>
-      <w:proofErr w:type="spellEnd"/>
-      <w:r>
-        <w:rPr>
-          <w:rFonts w:ascii="Arial" w:eastAsia="Arial" w:hAnsi="Arial" w:cs="Arial"/>
-        </w:rPr>
-        <w:t xml:space="preserve"> requirements for the “Polygon game” and the rest of the project criteria. The project shall explicitly give access to its developers and stakeholders via an open source repository, which does mean that anyone can see the project (although its access will not be distributed directly to the public). The use of the system and software is not for commercial use and will not be privatized.</w:t>
-      </w:r>
-    </w:p>
-    <w:p>
-      <w:pPr>
-        <w:tabs>
-          <w:tab w:val="left" w:pos="840"/>
-        </w:tabs>
-        <w:spacing w:line="244" w:lineRule="auto"/>
-        <w:ind w:left="120" w:right="81"/>
-        <w:jc w:val="both"/>
-        <w:rPr>
-          <w:rFonts w:ascii="Arial" w:eastAsia="Arial" w:hAnsi="Arial" w:cs="Arial"/>
-          <w:b/>
-          <w:bCs/>
-        </w:rPr>
-      </w:pPr>
-    </w:p>
-    <w:p>
-      <w:pPr>
-        <w:tabs>
-          <w:tab w:val="left" w:pos="840"/>
-        </w:tabs>
-        <w:spacing w:line="244" w:lineRule="auto"/>
-        <w:ind w:right="81"/>
-        <w:jc w:val="both"/>
-        <w:rPr>
-          <w:rFonts w:ascii="Arial" w:hAnsi="Arial"/>
-        </w:rPr>
-      </w:pPr>
-      <w:r>
-        <w:rPr>
-          <w:rFonts w:ascii="Arial" w:hAnsi="Arial"/>
-          <w:b/>
-          <w:bCs/>
-        </w:rPr>
-        <w:t>2</w:t>
-      </w:r>
-      <w:r>
-        <w:rPr>
-          <w:rFonts w:ascii="Arial" w:hAnsi="Arial"/>
-          <w:b/>
-          <w:bCs/>
-        </w:rPr>
-        <w:tab/>
-      </w:r>
-      <w:r>
-        <w:rPr>
-          <w:rFonts w:ascii="Arial" w:hAnsi="Arial"/>
-          <w:b/>
-          <w:bCs/>
-          <w:u w:val="single"/>
-        </w:rPr>
-        <w:t>Referenced Documents</w:t>
-      </w:r>
-      <w:r>
-        <w:rPr>
-          <w:rFonts w:ascii="Arial" w:hAnsi="Arial"/>
-          <w:b/>
-          <w:bCs/>
-        </w:rPr>
-        <w:t>.</w:t>
+        <w:t>, Vi Hart and Nicky Case</w:t>
       </w:r>
     </w:p>
     <w:p>
@@ -5031,76 +5115,6 @@
           <w:ilvl w:val="0"/>
           <w:numId w:val="3"/>
         </w:numPr>
-      </w:pPr>
-      <w:r>
-        <w:rPr>
-          <w:rFonts w:ascii="Arial" w:hAnsi="Arial"/>
-        </w:rPr>
-        <w:t xml:space="preserve">Parable of Polygons, Revised Apr 18, 2015, </w:t>
-      </w:r>
-      <w:hyperlink r:id="rId12">
-        <w:r>
-          <w:rPr>
-            <w:rStyle w:val="InternetLink"/>
-            <w:rFonts w:ascii="Arial" w:hAnsi="Arial"/>
-          </w:rPr>
-          <w:t>http://ncase.me/polygons/</w:t>
-        </w:r>
-      </w:hyperlink>
-      <w:r>
-        <w:rPr>
-          <w:rFonts w:ascii="Arial" w:hAnsi="Arial"/>
-        </w:rPr>
-        <w:t xml:space="preserve">, Vi Hart and Nicky Case </w:t>
-      </w:r>
-    </w:p>
-    <w:p>
-      <w:pPr>
-        <w:numPr>
-          <w:ilvl w:val="0"/>
-          <w:numId w:val="3"/>
-        </w:numPr>
-      </w:pPr>
-      <w:r>
-        <w:rPr>
-          <w:rFonts w:ascii="Arial" w:eastAsia="Arial" w:hAnsi="Arial" w:cs="Arial"/>
-        </w:rPr>
-        <w:t xml:space="preserve">Parable of Polygons Source Code, Revised Oct </w:t>
-      </w:r>
-      <w:r>
-        <w:rPr>
-          <w:rFonts w:ascii="Arial" w:eastAsia="Arial" w:hAnsi="Arial" w:cs="Arial"/>
-        </w:rPr>
-        <w:t xml:space="preserve"> </w:t>
-      </w:r>
-      <w:r>
-        <w:rPr>
-          <w:rFonts w:ascii="Arial" w:eastAsia="Arial" w:hAnsi="Arial" w:cs="Arial"/>
-        </w:rPr>
-        <w:t xml:space="preserve">25, 2015, </w:t>
-      </w:r>
-      <w:hyperlink r:id="rId13">
-        <w:r>
-          <w:rPr>
-            <w:rStyle w:val="InternetLink"/>
-            <w:rFonts w:ascii="Arial" w:eastAsia="Arial" w:hAnsi="Arial" w:cs="Arial"/>
-          </w:rPr>
-          <w:t>https://github.com/ncase/polygons</w:t>
-        </w:r>
-      </w:hyperlink>
-      <w:r>
-        <w:rPr>
-          <w:rFonts w:ascii="Arial" w:eastAsia="Arial" w:hAnsi="Arial" w:cs="Arial"/>
-        </w:rPr>
-        <w:t>, Vi Hart and Nicky Case</w:t>
-      </w:r>
-    </w:p>
-    <w:p>
-      <w:pPr>
-        <w:numPr>
-          <w:ilvl w:val="0"/>
-          <w:numId w:val="3"/>
-        </w:numPr>
         <w:rPr>
           <w:rFonts w:ascii="Arial" w:hAnsi="Arial" w:cs="Arial"/>
         </w:rPr>
@@ -5111,7 +5125,7 @@
         </w:rPr>
         <w:t xml:space="preserve">Polygons, Revised Dec 9, 2014, </w:t>
       </w:r>
-      <w:hyperlink r:id="rId14" w:history="1">
+      <w:hyperlink r:id="rId13" w:history="1">
         <w:r>
           <w:rPr>
             <w:rStyle w:val="Hyperlink"/>
@@ -5492,7 +5506,13 @@
         <w:rPr>
           <w:rFonts w:ascii="Arial" w:hAnsi="Arial"/>
         </w:rPr>
-        <w:t xml:space="preserve">The software development process implemented in the creation of the software is what is known as Rational Unified </w:t>
+        <w:t xml:space="preserve">The software development process implemented in the creation of the software is what is known as </w:t>
+      </w:r>
+      <w:r>
+        <w:rPr>
+          <w:rFonts w:ascii="Arial" w:hAnsi="Arial"/>
+        </w:rPr>
+        <w:t xml:space="preserve">the Waterfall </w:t>
       </w:r>
       <w:proofErr w:type="gramStart"/>
       <w:r>
@@ -5924,14 +5944,26 @@
         <w:rPr>
           <w:rFonts w:ascii="Arial" w:hAnsi="Arial"/>
         </w:rPr>
-        <w:t xml:space="preserve">In order to create our client’s desired rendition of ‘The Parable of the Polygons,’ our team shall adhere to the above guidelines in the development process. The Rational Unified Process was chosen for our project due to each phase being due at a specific time, creating a linear progression in work. Furthermore, since our project uses open source code, the main objective of our rendition is to alter the </w:t>
+        <w:t xml:space="preserve">In order to create our client’s desired rendition of ‘The Parable of the Polygons,’ our team shall adhere to the above guidelines in the development process. The </w:t>
+      </w:r>
+      <w:r>
+        <w:rPr>
+          <w:rFonts w:ascii="Arial" w:hAnsi="Arial"/>
+        </w:rPr>
+        <w:t xml:space="preserve">Waterfall </w:t>
+      </w:r>
+      <w:r>
+        <w:rPr>
+          <w:rFonts w:ascii="Arial" w:hAnsi="Arial"/>
+        </w:rPr>
+        <w:t xml:space="preserve">Process was chosen for our project due to each phase being due at a specific time, creating a linear progression in work. Furthermore, since our project uses open source code, the main objective of our rendition is to alter the code to the </w:t>
       </w:r>
       <w:r>
         <w:rPr>
           <w:rFonts w:ascii="Arial" w:hAnsi="Arial"/>
         </w:rPr>
         <w:lastRenderedPageBreak/>
-        <w:t>code to the client’s needs. All members of our group are responsible for various aspects of the project, but all will be involved when it comes to the coding/testing phase of the project.</w:t>
+        <w:t>client’s needs. All members of our group are responsible for various aspects of the project, but all will be involved when it comes to the coding/testing phase of the project.</w:t>
       </w:r>
       <w:r>
         <w:rPr>
@@ -5987,7 +6019,19 @@
         <w:rPr>
           <w:rFonts w:ascii="Arial" w:hAnsi="Arial"/>
         </w:rPr>
-        <w:t>As described above, the approach to be used while creating the specialized ‘The Parable of the Polygons’ software is a generalized Rational Unified Process. The following sections describe how it will be implemented in the context of the project.</w:t>
+        <w:t xml:space="preserve">As described above, the approach to be used while creating the specialized ‘The Parable of the Polygons’ software is a generalized </w:t>
+      </w:r>
+      <w:r>
+        <w:rPr>
+          <w:rFonts w:ascii="Arial" w:hAnsi="Arial"/>
+        </w:rPr>
+        <w:t xml:space="preserve">Waterfall </w:t>
+      </w:r>
+      <w:r>
+        <w:rPr>
+          <w:rFonts w:ascii="Arial" w:hAnsi="Arial"/>
+        </w:rPr>
+        <w:t>Process. The following sections describe how it will be implemented in the context of the project.</w:t>
       </w:r>
     </w:p>
     <w:p>
@@ -6632,8 +6676,6 @@
         </w:rPr>
         <w:t>Waterfall model</w:t>
       </w:r>
-      <w:bookmarkStart w:id="0" w:name="_GoBack"/>
-      <w:bookmarkEnd w:id="0"/>
       <w:r>
         <w:rPr>
           <w:rFonts w:ascii="Arial" w:hAnsi="Arial" w:cs="Arial"/>
@@ -6702,7 +6744,7 @@
                     </pic:cNvPicPr>
                   </pic:nvPicPr>
                   <pic:blipFill>
-                    <a:blip r:embed="rId15" cstate="print">
+                    <a:blip r:embed="rId14" cstate="print">
                       <a:extLst>
                         <a:ext uri="{28A0092B-C50C-407E-A947-70E740481C1C}">
                           <a14:useLocalDpi xmlns:a14="http://schemas.microsoft.com/office/drawing/2010/main" val="0"/>
@@ -6880,7 +6922,7 @@
         <w:rPr>
           <w:rFonts w:ascii="Arial" w:hAnsi="Arial"/>
         </w:rPr>
-        <w:t>: Complete the OCD.  Complete software documentation and header files. Direct software team based on concepts learned in class.</w:t>
+        <w:t>: Complete software documentation and header files. Direct software team based on concepts learned in class.</w:t>
       </w:r>
     </w:p>
     <w:p>
@@ -6969,21 +7011,7 @@
         <w:rPr>
           <w:rFonts w:ascii="Arial" w:hAnsi="Arial"/>
         </w:rPr>
-        <w:t>The Software Project Manager's direction shall be followed throughout the project in person during weekly meetings and through email and other modes of communication through this SDP. Approved Operational Concept Document (</w:t>
-      </w:r>
-      <w:proofErr w:type="gramStart"/>
-      <w:r>
-        <w:rPr>
-          <w:rFonts w:ascii="Arial" w:hAnsi="Arial"/>
-        </w:rPr>
-        <w:t>OCD),</w:t>
-      </w:r>
-      <w:proofErr w:type="gramEnd"/>
-      <w:r>
-        <w:rPr>
-          <w:rFonts w:ascii="Arial" w:hAnsi="Arial"/>
-        </w:rPr>
-        <w:t xml:space="preserve"> and project approval from the customer and professor </w:t>
+        <w:t xml:space="preserve">The Software Project Manager's direction shall be followed throughout the project in person during weekly meetings and through email and other modes of communication through this SDP. Approved project approval from the customer and professor </w:t>
       </w:r>
       <w:proofErr w:type="spellStart"/>
       <w:r>
@@ -7066,7 +7094,19 @@
         <w:rPr>
           <w:rFonts w:ascii="Arial" w:hAnsi="Arial"/>
         </w:rPr>
-        <w:t xml:space="preserve">SWIC will configure the OCD document template to control requirement significance and changes throughout the project based on requirement changes, and resulting risk factors and resource management. </w:t>
+        <w:t xml:space="preserve">SWIC will configure the </w:t>
+      </w:r>
+      <w:r>
+        <w:rPr>
+          <w:rFonts w:ascii="Arial" w:hAnsi="Arial"/>
+        </w:rPr>
+        <w:t>SRS</w:t>
+      </w:r>
+      <w:r>
+        <w:rPr>
+          <w:rFonts w:ascii="Arial" w:hAnsi="Arial"/>
+        </w:rPr>
+        <w:t xml:space="preserve"> document template to control requirement significance and changes throughout the project based on requirement changes, and resulting risk factors and resource management. </w:t>
       </w:r>
     </w:p>
     <w:p>
@@ -7778,7 +7818,39 @@
         <w:rPr>
           <w:rFonts w:ascii="Arial" w:hAnsi="Arial"/>
         </w:rPr>
-        <w:t xml:space="preserve">The system requirements have been established by the customer, but may change throughout the course of development. Any changes to the requirements must be met with a review of the OCD and scrutiny of the purpose of the change and the OCD should be crafted with the purpose of analyzing the purpose for the requirements and efficient allocation of resources. </w:t>
+        <w:t xml:space="preserve">The system requirements have been established by the customer, but may change throughout the course of development. Any changes to the requirements must be met with a review of the </w:t>
+      </w:r>
+      <w:r>
+        <w:rPr>
+          <w:rFonts w:ascii="Arial" w:hAnsi="Arial"/>
+        </w:rPr>
+        <w:t>SRS</w:t>
+      </w:r>
+      <w:r>
+        <w:rPr>
+          <w:rFonts w:ascii="Arial" w:hAnsi="Arial"/>
+        </w:rPr>
+        <w:t xml:space="preserve"> and scrutiny o</w:t>
+      </w:r>
+      <w:bookmarkStart w:id="0" w:name="_GoBack"/>
+      <w:bookmarkEnd w:id="0"/>
+      <w:r>
+        <w:rPr>
+          <w:rFonts w:ascii="Arial" w:hAnsi="Arial"/>
+        </w:rPr>
+        <w:t xml:space="preserve">f the purpose of the change and the </w:t>
+      </w:r>
+      <w:r>
+        <w:rPr>
+          <w:rFonts w:ascii="Arial" w:hAnsi="Arial"/>
+        </w:rPr>
+        <w:t>SRS</w:t>
+      </w:r>
+      <w:r>
+        <w:rPr>
+          <w:rFonts w:ascii="Arial" w:hAnsi="Arial"/>
+        </w:rPr>
+        <w:t xml:space="preserve"> should be crafted with the purpose of analyzing the purpose for the requirements and efficient allocation of resources. </w:t>
       </w:r>
     </w:p>
     <w:p>
@@ -12145,7 +12217,19 @@
           <w:rFonts w:ascii="Arial" w:hAnsi="Arial"/>
         </w:rPr>
         <w:tab/>
-        <w:t>- To approve or update the OCD with regards to requirement changes</w:t>
+        <w:t xml:space="preserve">- To approve or update the </w:t>
+      </w:r>
+      <w:r>
+        <w:rPr>
+          <w:rFonts w:ascii="Arial" w:hAnsi="Arial"/>
+        </w:rPr>
+        <w:t>SRS</w:t>
+      </w:r>
+      <w:r>
+        <w:rPr>
+          <w:rFonts w:ascii="Arial" w:hAnsi="Arial"/>
+        </w:rPr>
+        <w:t xml:space="preserve"> with regards to requirement changes</w:t>
       </w:r>
     </w:p>
     <w:p>
@@ -15340,7 +15424,7 @@
       </w:r>
     </w:p>
     <w:sectPr>
-      <w:headerReference w:type="default" r:id="rId16"/>
+      <w:headerReference w:type="default" r:id="rId15"/>
       <w:pgSz w:w="9640" w:h="13460"/>
       <w:pgMar w:top="280" w:right="20" w:bottom="280" w:left="20" w:header="67" w:footer="0" w:gutter="0"/>
       <w:cols w:space="720"/>

</xml_diff>